<commit_message>
project almost completed, conclusion being updated
</commit_message>
<xml_diff>
--- a/Kickstarter_Market_Analysis.docx
+++ b/Kickstarter_Market_Analysis.docx
@@ -202,13 +202,7 @@
         <w:rPr>
           <w:rFonts w:ascii="Times New Roman" w:hAnsi="Times New Roman" w:cs="Times New Roman"/>
         </w:rPr>
-        <w:t>Throughout</w:t>
-      </w:r>
-      <w:r>
-        <w:rPr>
-          <w:rFonts w:ascii="Times New Roman" w:hAnsi="Times New Roman" w:cs="Times New Roman"/>
-        </w:rPr>
-        <w:t xml:space="preserve"> </w:t>
+        <w:t xml:space="preserve">Throughout </w:t>
       </w:r>
       <w:r>
         <w:rPr>
@@ -473,11 +467,12 @@
       <w:r>
         <w:rPr>
           <w:rFonts w:ascii="Times New Roman" w:hAnsi="Times New Roman" w:cs="Times New Roman"/>
+          <w:noProof/>
         </w:rPr>
         <w:drawing>
-          <wp:inline distT="0" distB="0" distL="0" distR="0" wp14:anchorId="4EF4661C" wp14:editId="10FE1F7C">
-            <wp:extent cx="4343776" cy="2575783"/>
-            <wp:effectExtent l="0" t="0" r="0" b="0"/>
+          <wp:inline distT="0" distB="0" distL="0" distR="0" wp14:anchorId="4EF4661C" wp14:editId="0BAE8C0C">
+            <wp:extent cx="4716059" cy="2796540"/>
+            <wp:effectExtent l="0" t="0" r="8890" b="3810"/>
             <wp:docPr id="2" name="Picture 2"/>
             <wp:cNvGraphicFramePr>
               <a:graphicFrameLocks xmlns:a="http://schemas.openxmlformats.org/drawingml/2006/main" noChangeAspect="1"/>
@@ -498,7 +493,7 @@
                   <pic:spPr>
                     <a:xfrm>
                       <a:off x="0" y="0"/>
-                      <a:ext cx="4343776" cy="2575783"/>
+                      <a:ext cx="4719822" cy="2798772"/>
                     </a:xfrm>
                     <a:prstGeom prst="rect">
                       <a:avLst/>
@@ -520,6 +515,7 @@
       <w:r>
         <w:rPr>
           <w:rFonts w:ascii="Times New Roman" w:hAnsi="Times New Roman" w:cs="Times New Roman"/>
+          <w:noProof/>
         </w:rPr>
         <w:lastRenderedPageBreak/>
         <w:drawing>
@@ -558,6 +554,290 @@
           </wp:inline>
         </w:drawing>
       </w:r>
+    </w:p>
+    <w:p>
+      <w:pPr>
+        <w:rPr>
+          <w:rFonts w:ascii="Times New Roman" w:hAnsi="Times New Roman" w:cs="Times New Roman"/>
+          <w:sz w:val="24"/>
+          <w:szCs w:val="24"/>
+        </w:rPr>
+      </w:pPr>
+      <w:r>
+        <w:rPr>
+          <w:rFonts w:ascii="Times New Roman" w:hAnsi="Times New Roman" w:cs="Times New Roman"/>
+          <w:sz w:val="24"/>
+          <w:szCs w:val="24"/>
+        </w:rPr>
+        <w:t>After v</w:t>
+      </w:r>
+      <w:r>
+        <w:rPr>
+          <w:rFonts w:ascii="Times New Roman" w:hAnsi="Times New Roman" w:cs="Times New Roman"/>
+          <w:sz w:val="24"/>
+          <w:szCs w:val="24"/>
+        </w:rPr>
+        <w:t>isualizing</w:t>
+      </w:r>
+      <w:r>
+        <w:rPr>
+          <w:rFonts w:ascii="Times New Roman" w:hAnsi="Times New Roman" w:cs="Times New Roman"/>
+          <w:sz w:val="24"/>
+          <w:szCs w:val="24"/>
+        </w:rPr>
+        <w:t xml:space="preserve"> </w:t>
+      </w:r>
+      <w:r>
+        <w:rPr>
+          <w:rFonts w:ascii="Times New Roman" w:hAnsi="Times New Roman" w:cs="Times New Roman"/>
+          <w:sz w:val="24"/>
+          <w:szCs w:val="24"/>
+        </w:rPr>
+        <w:t xml:space="preserve">the </w:t>
+      </w:r>
+      <w:r>
+        <w:rPr>
+          <w:rFonts w:ascii="Times New Roman" w:hAnsi="Times New Roman" w:cs="Times New Roman"/>
+          <w:sz w:val="24"/>
+          <w:szCs w:val="24"/>
+        </w:rPr>
+        <w:t>data fo</w:t>
+      </w:r>
+      <w:r>
+        <w:rPr>
+          <w:rFonts w:ascii="Times New Roman" w:hAnsi="Times New Roman" w:cs="Times New Roman"/>
+          <w:sz w:val="24"/>
+          <w:szCs w:val="24"/>
+        </w:rPr>
+        <w:t>r assigned</w:t>
+      </w:r>
+      <w:r>
+        <w:rPr>
+          <w:rFonts w:ascii="Times New Roman" w:hAnsi="Times New Roman" w:cs="Times New Roman"/>
+          <w:sz w:val="24"/>
+          <w:szCs w:val="24"/>
+        </w:rPr>
+        <w:t xml:space="preserve"> Kickstarter project categories </w:t>
+      </w:r>
+      <w:r>
+        <w:rPr>
+          <w:rFonts w:ascii="Times New Roman" w:hAnsi="Times New Roman" w:cs="Times New Roman"/>
+          <w:sz w:val="24"/>
+          <w:szCs w:val="24"/>
+        </w:rPr>
+        <w:t>in a stacked column pivot chart,</w:t>
+      </w:r>
+      <w:r>
+        <w:rPr>
+          <w:rFonts w:ascii="Times New Roman" w:hAnsi="Times New Roman" w:cs="Times New Roman"/>
+          <w:sz w:val="24"/>
+          <w:szCs w:val="24"/>
+        </w:rPr>
+        <w:t xml:space="preserve"> it seems that </w:t>
+      </w:r>
+      <w:r>
+        <w:rPr>
+          <w:rFonts w:ascii="Times New Roman" w:hAnsi="Times New Roman" w:cs="Times New Roman"/>
+          <w:sz w:val="24"/>
+          <w:szCs w:val="24"/>
+        </w:rPr>
+        <w:t xml:space="preserve">the demographic breakdown for </w:t>
+      </w:r>
+      <w:r>
+        <w:rPr>
+          <w:rFonts w:ascii="Times New Roman" w:hAnsi="Times New Roman" w:cs="Times New Roman"/>
+          <w:sz w:val="24"/>
+          <w:szCs w:val="24"/>
+        </w:rPr>
+        <w:t xml:space="preserve">industries with the most project funding submissions are theater (33.9%), music (17.0%), </w:t>
+      </w:r>
+      <w:r>
+        <w:rPr>
+          <w:rFonts w:ascii="Times New Roman" w:hAnsi="Times New Roman" w:cs="Times New Roman"/>
+          <w:sz w:val="24"/>
+          <w:szCs w:val="24"/>
+        </w:rPr>
+        <w:t>technology (14.6%), and film &amp; video (12.6%).</w:t>
+      </w:r>
+      <w:r>
+        <w:rPr>
+          <w:rFonts w:ascii="Times New Roman" w:hAnsi="Times New Roman" w:cs="Times New Roman"/>
+          <w:sz w:val="24"/>
+          <w:szCs w:val="24"/>
+        </w:rPr>
+        <w:t xml:space="preserve"> Food, games, photography, and publishing are less represented in </w:t>
+      </w:r>
+      <w:r>
+        <w:rPr>
+          <w:rFonts w:ascii="Times New Roman" w:hAnsi="Times New Roman" w:cs="Times New Roman"/>
+          <w:sz w:val="24"/>
+          <w:szCs w:val="24"/>
+        </w:rPr>
+        <w:t xml:space="preserve">dataset at </w:t>
+      </w:r>
+      <w:r>
+        <w:rPr>
+          <w:rFonts w:ascii="Times New Roman" w:hAnsi="Times New Roman" w:cs="Times New Roman"/>
+          <w:sz w:val="24"/>
+          <w:szCs w:val="24"/>
+        </w:rPr>
+        <w:t>(</w:t>
+      </w:r>
+      <w:r>
+        <w:rPr>
+          <w:rFonts w:ascii="Times New Roman" w:hAnsi="Times New Roman" w:cs="Times New Roman"/>
+          <w:sz w:val="24"/>
+          <w:szCs w:val="24"/>
+        </w:rPr>
+        <w:t xml:space="preserve">4.7%, 5.3%, 5.3%, and 5.7%) respectively. Journalism (0.6%) is the industry with the least project submissions at only 24 </w:t>
+      </w:r>
+      <w:r>
+        <w:rPr>
+          <w:rFonts w:ascii="Times New Roman" w:hAnsi="Times New Roman" w:cs="Times New Roman"/>
+          <w:sz w:val="24"/>
+          <w:szCs w:val="24"/>
+        </w:rPr>
+        <w:t xml:space="preserve">campaigns, all of which were canceled. While the population size of the given dataset is likely too small to test for statistical significance, one could still infer from the industry demographics, that journalism campaigns would have a tougher time reviving funding on Kickstarter.    </w:t>
+      </w:r>
+    </w:p>
+    <w:p>
+      <w:pPr>
+        <w:rPr>
+          <w:rFonts w:ascii="Times New Roman" w:hAnsi="Times New Roman" w:cs="Times New Roman"/>
+          <w:sz w:val="24"/>
+          <w:szCs w:val="24"/>
+        </w:rPr>
+      </w:pPr>
+      <w:r>
+        <w:rPr>
+          <w:noProof/>
+        </w:rPr>
+        <w:drawing>
+          <wp:inline distT="0" distB="0" distL="0" distR="0" wp14:anchorId="2B8FA06F" wp14:editId="60ED6E50">
+            <wp:extent cx="4701540" cy="2735580"/>
+            <wp:effectExtent l="0" t="0" r="3810" b="7620"/>
+            <wp:docPr id="4" name="Chart 4">
+              <a:extLst xmlns:a="http://schemas.openxmlformats.org/drawingml/2006/main">
+                <a:ext uri="{FF2B5EF4-FFF2-40B4-BE49-F238E27FC236}">
+                  <a16:creationId xmlns:a16="http://schemas.microsoft.com/office/drawing/2014/main" id="{AD4635CD-E274-4A08-8A04-5BB024C653E4}"/>
+                </a:ext>
+              </a:extLst>
+            </wp:docPr>
+            <wp:cNvGraphicFramePr/>
+            <a:graphic xmlns:a="http://schemas.openxmlformats.org/drawingml/2006/main">
+              <a:graphicData uri="http://schemas.openxmlformats.org/drawingml/2006/chart">
+                <c:chart xmlns:c="http://schemas.openxmlformats.org/drawingml/2006/chart" xmlns:r="http://schemas.openxmlformats.org/officeDocument/2006/relationships" r:id="rId6"/>
+              </a:graphicData>
+            </a:graphic>
+          </wp:inline>
+        </w:drawing>
+      </w:r>
+    </w:p>
+    <w:p>
+      <w:pPr>
+        <w:rPr>
+          <w:rFonts w:ascii="Times New Roman" w:hAnsi="Times New Roman" w:cs="Times New Roman"/>
+          <w:sz w:val="24"/>
+          <w:szCs w:val="24"/>
+        </w:rPr>
+      </w:pPr>
+    </w:p>
+    <w:p>
+      <w:pPr>
+        <w:rPr>
+          <w:rFonts w:ascii="Times New Roman" w:hAnsi="Times New Roman" w:cs="Times New Roman"/>
+          <w:sz w:val="24"/>
+          <w:szCs w:val="24"/>
+        </w:rPr>
+      </w:pPr>
+    </w:p>
+    <w:p>
+      <w:pPr>
+        <w:rPr>
+          <w:rFonts w:ascii="Times New Roman" w:hAnsi="Times New Roman" w:cs="Times New Roman"/>
+          <w:sz w:val="24"/>
+          <w:szCs w:val="24"/>
+        </w:rPr>
+      </w:pPr>
+      <w:r>
+        <w:rPr>
+          <w:rFonts w:ascii="Times New Roman" w:hAnsi="Times New Roman" w:cs="Times New Roman"/>
+          <w:sz w:val="24"/>
+          <w:szCs w:val="24"/>
+        </w:rPr>
+        <w:lastRenderedPageBreak/>
+        <w:drawing>
+          <wp:inline distT="0" distB="0" distL="0" distR="0" wp14:anchorId="15D1B275" wp14:editId="1898EBB9">
+            <wp:extent cx="3253740" cy="2324935"/>
+            <wp:effectExtent l="0" t="0" r="3810" b="0"/>
+            <wp:docPr id="6" name="Picture 6"/>
+            <wp:cNvGraphicFramePr>
+              <a:graphicFrameLocks xmlns:a="http://schemas.openxmlformats.org/drawingml/2006/main" noChangeAspect="1"/>
+            </wp:cNvGraphicFramePr>
+            <a:graphic xmlns:a="http://schemas.openxmlformats.org/drawingml/2006/main">
+              <a:graphicData uri="http://schemas.openxmlformats.org/drawingml/2006/picture">
+                <pic:pic xmlns:pic="http://schemas.openxmlformats.org/drawingml/2006/picture">
+                  <pic:nvPicPr>
+                    <pic:cNvPr id="1" name=""/>
+                    <pic:cNvPicPr/>
+                  </pic:nvPicPr>
+                  <pic:blipFill>
+                    <a:blip r:embed="rId7"/>
+                    <a:stretch>
+                      <a:fillRect/>
+                    </a:stretch>
+                  </pic:blipFill>
+                  <pic:spPr>
+                    <a:xfrm>
+                      <a:off x="0" y="0"/>
+                      <a:ext cx="3261152" cy="2330231"/>
+                    </a:xfrm>
+                    <a:prstGeom prst="rect">
+                      <a:avLst/>
+                    </a:prstGeom>
+                  </pic:spPr>
+                </pic:pic>
+              </a:graphicData>
+            </a:graphic>
+          </wp:inline>
+        </w:drawing>
+      </w:r>
+    </w:p>
+    <w:p>
+      <w:pPr>
+        <w:rPr>
+          <w:rFonts w:ascii="Times New Roman" w:hAnsi="Times New Roman" w:cs="Times New Roman"/>
+          <w:sz w:val="24"/>
+          <w:szCs w:val="24"/>
+        </w:rPr>
+      </w:pPr>
+    </w:p>
+    <w:p>
+      <w:pPr>
+        <w:rPr>
+          <w:rFonts w:ascii="Times New Roman" w:hAnsi="Times New Roman" w:cs="Times New Roman"/>
+          <w:sz w:val="24"/>
+          <w:szCs w:val="24"/>
+        </w:rPr>
+      </w:pPr>
+    </w:p>
+    <w:p>
+      <w:pPr>
+        <w:rPr>
+          <w:rFonts w:ascii="Times New Roman" w:hAnsi="Times New Roman" w:cs="Times New Roman"/>
+          <w:sz w:val="24"/>
+          <w:szCs w:val="24"/>
+        </w:rPr>
+      </w:pPr>
+    </w:p>
+    <w:p>
+      <w:pPr>
+        <w:rPr>
+          <w:rFonts w:ascii="Times New Roman" w:hAnsi="Times New Roman" w:cs="Times New Roman"/>
+          <w:sz w:val="24"/>
+          <w:szCs w:val="24"/>
+        </w:rPr>
+      </w:pPr>
     </w:p>
     <w:p>
       <w:pPr>
@@ -1018,6 +1298,2015 @@
 </w:styles>
 </file>
 
+<file path=word/charts/chart1.xml><?xml version="1.0" encoding="utf-8"?>
+<c:chartSpace xmlns:c="http://schemas.openxmlformats.org/drawingml/2006/chart" xmlns:a="http://schemas.openxmlformats.org/drawingml/2006/main" xmlns:r="http://schemas.openxmlformats.org/officeDocument/2006/relationships" xmlns:c16r2="http://schemas.microsoft.com/office/drawing/2015/06/chart">
+  <c:date1904 val="0"/>
+  <c:lang val="en-US"/>
+  <c:roundedCorners val="0"/>
+  <mc:AlternateContent xmlns:mc="http://schemas.openxmlformats.org/markup-compatibility/2006">
+    <mc:Choice xmlns:c14="http://schemas.microsoft.com/office/drawing/2007/8/2/chart" Requires="c14">
+      <c14:style val="102"/>
+    </mc:Choice>
+    <mc:Fallback>
+      <c:style val="2"/>
+    </mc:Fallback>
+  </mc:AlternateContent>
+  <c:pivotSource>
+    <c:name>[ccs_StarterBook.xlsx]Sheet2!PivotTable1</c:name>
+    <c:fmtId val="-1"/>
+  </c:pivotSource>
+  <c:chart>
+    <c:title>
+      <c:tx>
+        <c:rich>
+          <a:bodyPr rot="0" spcFirstLastPara="1" vertOverflow="ellipsis" vert="horz" wrap="square" anchor="ctr" anchorCtr="1"/>
+          <a:lstStyle/>
+          <a:p>
+            <a:pPr>
+              <a:defRPr sz="1400" b="0" i="0" u="none" strike="noStrike" kern="1200" spc="0" baseline="0">
+                <a:solidFill>
+                  <a:schemeClr val="tx1">
+                    <a:lumMod val="65000"/>
+                    <a:lumOff val="35000"/>
+                  </a:schemeClr>
+                </a:solidFill>
+                <a:latin typeface="+mn-lt"/>
+                <a:ea typeface="+mn-ea"/>
+                <a:cs typeface="+mn-cs"/>
+              </a:defRPr>
+            </a:pPr>
+            <a:r>
+              <a:rPr lang="en-US" sz="1500" b="0" i="0" baseline="0">
+                <a:effectLst/>
+              </a:rPr>
+              <a:t>Category Stacked Column Pivot Chart</a:t>
+            </a:r>
+            <a:endParaRPr lang="en-US" sz="1500">
+              <a:effectLst/>
+            </a:endParaRPr>
+          </a:p>
+        </c:rich>
+      </c:tx>
+      <c:overlay val="0"/>
+      <c:spPr>
+        <a:noFill/>
+        <a:ln>
+          <a:noFill/>
+        </a:ln>
+        <a:effectLst/>
+      </c:spPr>
+      <c:txPr>
+        <a:bodyPr rot="0" spcFirstLastPara="1" vertOverflow="ellipsis" vert="horz" wrap="square" anchor="ctr" anchorCtr="1"/>
+        <a:lstStyle/>
+        <a:p>
+          <a:pPr>
+            <a:defRPr sz="1400" b="0" i="0" u="none" strike="noStrike" kern="1200" spc="0" baseline="0">
+              <a:solidFill>
+                <a:schemeClr val="tx1">
+                  <a:lumMod val="65000"/>
+                  <a:lumOff val="35000"/>
+                </a:schemeClr>
+              </a:solidFill>
+              <a:latin typeface="+mn-lt"/>
+              <a:ea typeface="+mn-ea"/>
+              <a:cs typeface="+mn-cs"/>
+            </a:defRPr>
+          </a:pPr>
+          <a:endParaRPr lang="en-US"/>
+        </a:p>
+      </c:txPr>
+    </c:title>
+    <c:autoTitleDeleted val="0"/>
+    <c:pivotFmts>
+      <c:pivotFmt>
+        <c:idx val="0"/>
+        <c:spPr>
+          <a:solidFill>
+            <a:schemeClr val="accent6"/>
+          </a:solidFill>
+          <a:ln>
+            <a:noFill/>
+          </a:ln>
+          <a:effectLst/>
+        </c:spPr>
+        <c:marker>
+          <c:symbol val="none"/>
+        </c:marker>
+        <c:dLbl>
+          <c:idx val="0"/>
+          <c:spPr>
+            <a:noFill/>
+            <a:ln>
+              <a:noFill/>
+            </a:ln>
+            <a:effectLst/>
+          </c:spPr>
+          <c:txPr>
+            <a:bodyPr rot="0" spcFirstLastPara="1" vertOverflow="ellipsis" vert="horz" wrap="square" lIns="38100" tIns="19050" rIns="38100" bIns="19050" anchor="ctr" anchorCtr="1">
+              <a:spAutoFit/>
+            </a:bodyPr>
+            <a:lstStyle/>
+            <a:p>
+              <a:pPr>
+                <a:defRPr sz="900" b="0" i="0" u="none" strike="noStrike" kern="1200" baseline="0">
+                  <a:solidFill>
+                    <a:schemeClr val="tx1">
+                      <a:lumMod val="75000"/>
+                      <a:lumOff val="25000"/>
+                    </a:schemeClr>
+                  </a:solidFill>
+                  <a:latin typeface="+mn-lt"/>
+                  <a:ea typeface="+mn-ea"/>
+                  <a:cs typeface="+mn-cs"/>
+                </a:defRPr>
+              </a:pPr>
+              <a:endParaRPr lang="en-US"/>
+            </a:p>
+          </c:txPr>
+          <c:showLegendKey val="0"/>
+          <c:showVal val="0"/>
+          <c:showCatName val="0"/>
+          <c:showSerName val="0"/>
+          <c:showPercent val="0"/>
+          <c:showBubbleSize val="0"/>
+          <c:extLst>
+            <c:ext xmlns:c15="http://schemas.microsoft.com/office/drawing/2012/chart" uri="{CE6537A1-D6FC-4f65-9D91-7224C49458BB}"/>
+          </c:extLst>
+        </c:dLbl>
+      </c:pivotFmt>
+      <c:pivotFmt>
+        <c:idx val="1"/>
+        <c:spPr>
+          <a:solidFill>
+            <a:schemeClr val="accent6"/>
+          </a:solidFill>
+          <a:ln>
+            <a:noFill/>
+          </a:ln>
+          <a:effectLst/>
+        </c:spPr>
+        <c:marker>
+          <c:symbol val="none"/>
+        </c:marker>
+        <c:dLbl>
+          <c:idx val="0"/>
+          <c:spPr>
+            <a:noFill/>
+            <a:ln>
+              <a:noFill/>
+            </a:ln>
+            <a:effectLst/>
+          </c:spPr>
+          <c:txPr>
+            <a:bodyPr rot="0" spcFirstLastPara="1" vertOverflow="ellipsis" vert="horz" wrap="square" lIns="38100" tIns="19050" rIns="38100" bIns="19050" anchor="ctr" anchorCtr="1">
+              <a:spAutoFit/>
+            </a:bodyPr>
+            <a:lstStyle/>
+            <a:p>
+              <a:pPr>
+                <a:defRPr sz="900" b="0" i="0" u="none" strike="noStrike" kern="1200" baseline="0">
+                  <a:solidFill>
+                    <a:schemeClr val="tx1">
+                      <a:lumMod val="75000"/>
+                      <a:lumOff val="25000"/>
+                    </a:schemeClr>
+                  </a:solidFill>
+                  <a:latin typeface="+mn-lt"/>
+                  <a:ea typeface="+mn-ea"/>
+                  <a:cs typeface="+mn-cs"/>
+                </a:defRPr>
+              </a:pPr>
+              <a:endParaRPr lang="en-US"/>
+            </a:p>
+          </c:txPr>
+          <c:showLegendKey val="0"/>
+          <c:showVal val="0"/>
+          <c:showCatName val="0"/>
+          <c:showSerName val="0"/>
+          <c:showPercent val="0"/>
+          <c:showBubbleSize val="0"/>
+          <c:extLst>
+            <c:ext xmlns:c15="http://schemas.microsoft.com/office/drawing/2012/chart" uri="{CE6537A1-D6FC-4f65-9D91-7224C49458BB}"/>
+          </c:extLst>
+        </c:dLbl>
+      </c:pivotFmt>
+      <c:pivotFmt>
+        <c:idx val="2"/>
+        <c:spPr>
+          <a:solidFill>
+            <a:schemeClr val="accent6"/>
+          </a:solidFill>
+          <a:ln>
+            <a:noFill/>
+          </a:ln>
+          <a:effectLst/>
+        </c:spPr>
+        <c:marker>
+          <c:symbol val="none"/>
+        </c:marker>
+        <c:dLbl>
+          <c:idx val="0"/>
+          <c:spPr>
+            <a:noFill/>
+            <a:ln>
+              <a:noFill/>
+            </a:ln>
+            <a:effectLst/>
+          </c:spPr>
+          <c:txPr>
+            <a:bodyPr rot="0" spcFirstLastPara="1" vertOverflow="ellipsis" vert="horz" wrap="square" lIns="38100" tIns="19050" rIns="38100" bIns="19050" anchor="ctr" anchorCtr="1">
+              <a:spAutoFit/>
+            </a:bodyPr>
+            <a:lstStyle/>
+            <a:p>
+              <a:pPr>
+                <a:defRPr sz="900" b="0" i="0" u="none" strike="noStrike" kern="1200" baseline="0">
+                  <a:solidFill>
+                    <a:schemeClr val="tx1">
+                      <a:lumMod val="75000"/>
+                      <a:lumOff val="25000"/>
+                    </a:schemeClr>
+                  </a:solidFill>
+                  <a:latin typeface="+mn-lt"/>
+                  <a:ea typeface="+mn-ea"/>
+                  <a:cs typeface="+mn-cs"/>
+                </a:defRPr>
+              </a:pPr>
+              <a:endParaRPr lang="en-US"/>
+            </a:p>
+          </c:txPr>
+          <c:showLegendKey val="0"/>
+          <c:showVal val="0"/>
+          <c:showCatName val="0"/>
+          <c:showSerName val="0"/>
+          <c:showPercent val="0"/>
+          <c:showBubbleSize val="0"/>
+          <c:extLst>
+            <c:ext xmlns:c15="http://schemas.microsoft.com/office/drawing/2012/chart" uri="{CE6537A1-D6FC-4f65-9D91-7224C49458BB}"/>
+          </c:extLst>
+        </c:dLbl>
+      </c:pivotFmt>
+      <c:pivotFmt>
+        <c:idx val="3"/>
+        <c:spPr>
+          <a:solidFill>
+            <a:schemeClr val="accent6"/>
+          </a:solidFill>
+          <a:ln>
+            <a:noFill/>
+          </a:ln>
+          <a:effectLst/>
+        </c:spPr>
+        <c:marker>
+          <c:symbol val="none"/>
+        </c:marker>
+        <c:dLbl>
+          <c:idx val="0"/>
+          <c:spPr>
+            <a:noFill/>
+            <a:ln>
+              <a:noFill/>
+            </a:ln>
+            <a:effectLst/>
+          </c:spPr>
+          <c:txPr>
+            <a:bodyPr rot="0" spcFirstLastPara="1" vertOverflow="ellipsis" vert="horz" wrap="square" lIns="38100" tIns="19050" rIns="38100" bIns="19050" anchor="ctr" anchorCtr="1">
+              <a:spAutoFit/>
+            </a:bodyPr>
+            <a:lstStyle/>
+            <a:p>
+              <a:pPr>
+                <a:defRPr sz="900" b="0" i="0" u="none" strike="noStrike" kern="1200" baseline="0">
+                  <a:solidFill>
+                    <a:schemeClr val="tx1">
+                      <a:lumMod val="75000"/>
+                      <a:lumOff val="25000"/>
+                    </a:schemeClr>
+                  </a:solidFill>
+                  <a:latin typeface="+mn-lt"/>
+                  <a:ea typeface="+mn-ea"/>
+                  <a:cs typeface="+mn-cs"/>
+                </a:defRPr>
+              </a:pPr>
+              <a:endParaRPr lang="en-US"/>
+            </a:p>
+          </c:txPr>
+          <c:showLegendKey val="0"/>
+          <c:showVal val="0"/>
+          <c:showCatName val="0"/>
+          <c:showSerName val="0"/>
+          <c:showPercent val="0"/>
+          <c:showBubbleSize val="0"/>
+          <c:extLst>
+            <c:ext xmlns:c15="http://schemas.microsoft.com/office/drawing/2012/chart" uri="{CE6537A1-D6FC-4f65-9D91-7224C49458BB}"/>
+          </c:extLst>
+        </c:dLbl>
+      </c:pivotFmt>
+      <c:pivotFmt>
+        <c:idx val="4"/>
+        <c:spPr>
+          <a:solidFill>
+            <a:schemeClr val="accent6"/>
+          </a:solidFill>
+          <a:ln>
+            <a:noFill/>
+          </a:ln>
+          <a:effectLst/>
+        </c:spPr>
+        <c:marker>
+          <c:symbol val="none"/>
+        </c:marker>
+        <c:dLbl>
+          <c:idx val="0"/>
+          <c:spPr>
+            <a:noFill/>
+            <a:ln>
+              <a:noFill/>
+            </a:ln>
+            <a:effectLst/>
+          </c:spPr>
+          <c:txPr>
+            <a:bodyPr rot="0" spcFirstLastPara="1" vertOverflow="ellipsis" vert="horz" wrap="square" lIns="38100" tIns="19050" rIns="38100" bIns="19050" anchor="ctr" anchorCtr="1">
+              <a:spAutoFit/>
+            </a:bodyPr>
+            <a:lstStyle/>
+            <a:p>
+              <a:pPr>
+                <a:defRPr sz="900" b="0" i="0" u="none" strike="noStrike" kern="1200" baseline="0">
+                  <a:solidFill>
+                    <a:schemeClr val="tx1">
+                      <a:lumMod val="75000"/>
+                      <a:lumOff val="25000"/>
+                    </a:schemeClr>
+                  </a:solidFill>
+                  <a:latin typeface="+mn-lt"/>
+                  <a:ea typeface="+mn-ea"/>
+                  <a:cs typeface="+mn-cs"/>
+                </a:defRPr>
+              </a:pPr>
+              <a:endParaRPr lang="en-US"/>
+            </a:p>
+          </c:txPr>
+          <c:showLegendKey val="0"/>
+          <c:showVal val="0"/>
+          <c:showCatName val="0"/>
+          <c:showSerName val="0"/>
+          <c:showPercent val="0"/>
+          <c:showBubbleSize val="0"/>
+          <c:extLst>
+            <c:ext xmlns:c15="http://schemas.microsoft.com/office/drawing/2012/chart" uri="{CE6537A1-D6FC-4f65-9D91-7224C49458BB}"/>
+          </c:extLst>
+        </c:dLbl>
+      </c:pivotFmt>
+      <c:pivotFmt>
+        <c:idx val="5"/>
+        <c:spPr>
+          <a:solidFill>
+            <a:schemeClr val="accent6"/>
+          </a:solidFill>
+          <a:ln>
+            <a:noFill/>
+          </a:ln>
+          <a:effectLst/>
+        </c:spPr>
+        <c:marker>
+          <c:symbol val="none"/>
+        </c:marker>
+        <c:dLbl>
+          <c:idx val="0"/>
+          <c:spPr>
+            <a:noFill/>
+            <a:ln>
+              <a:noFill/>
+            </a:ln>
+            <a:effectLst/>
+          </c:spPr>
+          <c:txPr>
+            <a:bodyPr rot="0" spcFirstLastPara="1" vertOverflow="ellipsis" vert="horz" wrap="square" lIns="38100" tIns="19050" rIns="38100" bIns="19050" anchor="ctr" anchorCtr="1">
+              <a:spAutoFit/>
+            </a:bodyPr>
+            <a:lstStyle/>
+            <a:p>
+              <a:pPr>
+                <a:defRPr sz="900" b="0" i="0" u="none" strike="noStrike" kern="1200" baseline="0">
+                  <a:solidFill>
+                    <a:schemeClr val="tx1">
+                      <a:lumMod val="75000"/>
+                      <a:lumOff val="25000"/>
+                    </a:schemeClr>
+                  </a:solidFill>
+                  <a:latin typeface="+mn-lt"/>
+                  <a:ea typeface="+mn-ea"/>
+                  <a:cs typeface="+mn-cs"/>
+                </a:defRPr>
+              </a:pPr>
+              <a:endParaRPr lang="en-US"/>
+            </a:p>
+          </c:txPr>
+          <c:showLegendKey val="0"/>
+          <c:showVal val="0"/>
+          <c:showCatName val="0"/>
+          <c:showSerName val="0"/>
+          <c:showPercent val="0"/>
+          <c:showBubbleSize val="0"/>
+          <c:extLst>
+            <c:ext xmlns:c15="http://schemas.microsoft.com/office/drawing/2012/chart" uri="{CE6537A1-D6FC-4f65-9D91-7224C49458BB}"/>
+          </c:extLst>
+        </c:dLbl>
+      </c:pivotFmt>
+      <c:pivotFmt>
+        <c:idx val="6"/>
+        <c:spPr>
+          <a:solidFill>
+            <a:schemeClr val="accent6"/>
+          </a:solidFill>
+          <a:ln>
+            <a:noFill/>
+          </a:ln>
+          <a:effectLst/>
+        </c:spPr>
+        <c:marker>
+          <c:symbol val="none"/>
+        </c:marker>
+        <c:dLbl>
+          <c:idx val="0"/>
+          <c:spPr>
+            <a:noFill/>
+            <a:ln>
+              <a:noFill/>
+            </a:ln>
+            <a:effectLst/>
+          </c:spPr>
+          <c:txPr>
+            <a:bodyPr rot="0" spcFirstLastPara="1" vertOverflow="ellipsis" vert="horz" wrap="square" lIns="38100" tIns="19050" rIns="38100" bIns="19050" anchor="ctr" anchorCtr="1">
+              <a:spAutoFit/>
+            </a:bodyPr>
+            <a:lstStyle/>
+            <a:p>
+              <a:pPr>
+                <a:defRPr sz="900" b="0" i="0" u="none" strike="noStrike" kern="1200" baseline="0">
+                  <a:solidFill>
+                    <a:schemeClr val="tx1">
+                      <a:lumMod val="75000"/>
+                      <a:lumOff val="25000"/>
+                    </a:schemeClr>
+                  </a:solidFill>
+                  <a:latin typeface="+mn-lt"/>
+                  <a:ea typeface="+mn-ea"/>
+                  <a:cs typeface="+mn-cs"/>
+                </a:defRPr>
+              </a:pPr>
+              <a:endParaRPr lang="en-US"/>
+            </a:p>
+          </c:txPr>
+          <c:showLegendKey val="0"/>
+          <c:showVal val="0"/>
+          <c:showCatName val="0"/>
+          <c:showSerName val="0"/>
+          <c:showPercent val="0"/>
+          <c:showBubbleSize val="0"/>
+          <c:extLst>
+            <c:ext xmlns:c15="http://schemas.microsoft.com/office/drawing/2012/chart" uri="{CE6537A1-D6FC-4f65-9D91-7224C49458BB}"/>
+          </c:extLst>
+        </c:dLbl>
+      </c:pivotFmt>
+      <c:pivotFmt>
+        <c:idx val="7"/>
+        <c:spPr>
+          <a:solidFill>
+            <a:schemeClr val="accent6"/>
+          </a:solidFill>
+          <a:ln>
+            <a:noFill/>
+          </a:ln>
+          <a:effectLst/>
+        </c:spPr>
+        <c:marker>
+          <c:symbol val="none"/>
+        </c:marker>
+        <c:dLbl>
+          <c:idx val="0"/>
+          <c:spPr>
+            <a:noFill/>
+            <a:ln>
+              <a:noFill/>
+            </a:ln>
+            <a:effectLst/>
+          </c:spPr>
+          <c:txPr>
+            <a:bodyPr rot="0" spcFirstLastPara="1" vertOverflow="ellipsis" vert="horz" wrap="square" lIns="38100" tIns="19050" rIns="38100" bIns="19050" anchor="ctr" anchorCtr="1">
+              <a:spAutoFit/>
+            </a:bodyPr>
+            <a:lstStyle/>
+            <a:p>
+              <a:pPr>
+                <a:defRPr sz="900" b="0" i="0" u="none" strike="noStrike" kern="1200" baseline="0">
+                  <a:solidFill>
+                    <a:schemeClr val="tx1">
+                      <a:lumMod val="75000"/>
+                      <a:lumOff val="25000"/>
+                    </a:schemeClr>
+                  </a:solidFill>
+                  <a:latin typeface="+mn-lt"/>
+                  <a:ea typeface="+mn-ea"/>
+                  <a:cs typeface="+mn-cs"/>
+                </a:defRPr>
+              </a:pPr>
+              <a:endParaRPr lang="en-US"/>
+            </a:p>
+          </c:txPr>
+          <c:showLegendKey val="0"/>
+          <c:showVal val="0"/>
+          <c:showCatName val="0"/>
+          <c:showSerName val="0"/>
+          <c:showPercent val="0"/>
+          <c:showBubbleSize val="0"/>
+          <c:extLst>
+            <c:ext xmlns:c15="http://schemas.microsoft.com/office/drawing/2012/chart" uri="{CE6537A1-D6FC-4f65-9D91-7224C49458BB}"/>
+          </c:extLst>
+        </c:dLbl>
+      </c:pivotFmt>
+      <c:pivotFmt>
+        <c:idx val="8"/>
+        <c:spPr>
+          <a:solidFill>
+            <a:schemeClr val="accent6"/>
+          </a:solidFill>
+          <a:ln>
+            <a:noFill/>
+          </a:ln>
+          <a:effectLst/>
+        </c:spPr>
+        <c:marker>
+          <c:symbol val="none"/>
+        </c:marker>
+        <c:dLbl>
+          <c:idx val="0"/>
+          <c:spPr>
+            <a:noFill/>
+            <a:ln>
+              <a:noFill/>
+            </a:ln>
+            <a:effectLst/>
+          </c:spPr>
+          <c:txPr>
+            <a:bodyPr rot="0" spcFirstLastPara="1" vertOverflow="ellipsis" vert="horz" wrap="square" lIns="38100" tIns="19050" rIns="38100" bIns="19050" anchor="ctr" anchorCtr="1">
+              <a:spAutoFit/>
+            </a:bodyPr>
+            <a:lstStyle/>
+            <a:p>
+              <a:pPr>
+                <a:defRPr sz="900" b="0" i="0" u="none" strike="noStrike" kern="1200" baseline="0">
+                  <a:solidFill>
+                    <a:schemeClr val="tx1">
+                      <a:lumMod val="75000"/>
+                      <a:lumOff val="25000"/>
+                    </a:schemeClr>
+                  </a:solidFill>
+                  <a:latin typeface="+mn-lt"/>
+                  <a:ea typeface="+mn-ea"/>
+                  <a:cs typeface="+mn-cs"/>
+                </a:defRPr>
+              </a:pPr>
+              <a:endParaRPr lang="en-US"/>
+            </a:p>
+          </c:txPr>
+          <c:showLegendKey val="0"/>
+          <c:showVal val="0"/>
+          <c:showCatName val="0"/>
+          <c:showSerName val="0"/>
+          <c:showPercent val="0"/>
+          <c:showBubbleSize val="0"/>
+          <c:extLst>
+            <c:ext xmlns:c15="http://schemas.microsoft.com/office/drawing/2012/chart" uri="{CE6537A1-D6FC-4f65-9D91-7224C49458BB}"/>
+          </c:extLst>
+        </c:dLbl>
+      </c:pivotFmt>
+      <c:pivotFmt>
+        <c:idx val="9"/>
+        <c:spPr>
+          <a:solidFill>
+            <a:schemeClr val="accent6"/>
+          </a:solidFill>
+          <a:ln>
+            <a:noFill/>
+          </a:ln>
+          <a:effectLst/>
+        </c:spPr>
+        <c:marker>
+          <c:symbol val="none"/>
+        </c:marker>
+        <c:dLbl>
+          <c:idx val="0"/>
+          <c:spPr>
+            <a:noFill/>
+            <a:ln>
+              <a:noFill/>
+            </a:ln>
+            <a:effectLst/>
+          </c:spPr>
+          <c:txPr>
+            <a:bodyPr rot="0" spcFirstLastPara="1" vertOverflow="ellipsis" vert="horz" wrap="square" lIns="38100" tIns="19050" rIns="38100" bIns="19050" anchor="ctr" anchorCtr="1">
+              <a:spAutoFit/>
+            </a:bodyPr>
+            <a:lstStyle/>
+            <a:p>
+              <a:pPr>
+                <a:defRPr sz="900" b="0" i="0" u="none" strike="noStrike" kern="1200" baseline="0">
+                  <a:solidFill>
+                    <a:schemeClr val="tx1">
+                      <a:lumMod val="75000"/>
+                      <a:lumOff val="25000"/>
+                    </a:schemeClr>
+                  </a:solidFill>
+                  <a:latin typeface="+mn-lt"/>
+                  <a:ea typeface="+mn-ea"/>
+                  <a:cs typeface="+mn-cs"/>
+                </a:defRPr>
+              </a:pPr>
+              <a:endParaRPr lang="en-US"/>
+            </a:p>
+          </c:txPr>
+          <c:showLegendKey val="0"/>
+          <c:showVal val="0"/>
+          <c:showCatName val="0"/>
+          <c:showSerName val="0"/>
+          <c:showPercent val="0"/>
+          <c:showBubbleSize val="0"/>
+          <c:extLst>
+            <c:ext xmlns:c15="http://schemas.microsoft.com/office/drawing/2012/chart" uri="{CE6537A1-D6FC-4f65-9D91-7224C49458BB}"/>
+          </c:extLst>
+        </c:dLbl>
+      </c:pivotFmt>
+      <c:pivotFmt>
+        <c:idx val="10"/>
+        <c:spPr>
+          <a:solidFill>
+            <a:schemeClr val="accent6"/>
+          </a:solidFill>
+          <a:ln>
+            <a:noFill/>
+          </a:ln>
+          <a:effectLst/>
+        </c:spPr>
+        <c:marker>
+          <c:symbol val="none"/>
+        </c:marker>
+        <c:dLbl>
+          <c:idx val="0"/>
+          <c:spPr>
+            <a:noFill/>
+            <a:ln>
+              <a:noFill/>
+            </a:ln>
+            <a:effectLst/>
+          </c:spPr>
+          <c:txPr>
+            <a:bodyPr rot="0" spcFirstLastPara="1" vertOverflow="ellipsis" vert="horz" wrap="square" lIns="38100" tIns="19050" rIns="38100" bIns="19050" anchor="ctr" anchorCtr="1">
+              <a:spAutoFit/>
+            </a:bodyPr>
+            <a:lstStyle/>
+            <a:p>
+              <a:pPr>
+                <a:defRPr sz="900" b="0" i="0" u="none" strike="noStrike" kern="1200" baseline="0">
+                  <a:solidFill>
+                    <a:schemeClr val="tx1">
+                      <a:lumMod val="75000"/>
+                      <a:lumOff val="25000"/>
+                    </a:schemeClr>
+                  </a:solidFill>
+                  <a:latin typeface="+mn-lt"/>
+                  <a:ea typeface="+mn-ea"/>
+                  <a:cs typeface="+mn-cs"/>
+                </a:defRPr>
+              </a:pPr>
+              <a:endParaRPr lang="en-US"/>
+            </a:p>
+          </c:txPr>
+          <c:showLegendKey val="0"/>
+          <c:showVal val="0"/>
+          <c:showCatName val="0"/>
+          <c:showSerName val="0"/>
+          <c:showPercent val="0"/>
+          <c:showBubbleSize val="0"/>
+          <c:extLst>
+            <c:ext xmlns:c15="http://schemas.microsoft.com/office/drawing/2012/chart" uri="{CE6537A1-D6FC-4f65-9D91-7224C49458BB}"/>
+          </c:extLst>
+        </c:dLbl>
+      </c:pivotFmt>
+      <c:pivotFmt>
+        <c:idx val="11"/>
+        <c:spPr>
+          <a:solidFill>
+            <a:schemeClr val="accent6"/>
+          </a:solidFill>
+          <a:ln>
+            <a:noFill/>
+          </a:ln>
+          <a:effectLst/>
+        </c:spPr>
+        <c:marker>
+          <c:symbol val="none"/>
+        </c:marker>
+        <c:dLbl>
+          <c:idx val="0"/>
+          <c:spPr>
+            <a:noFill/>
+            <a:ln>
+              <a:noFill/>
+            </a:ln>
+            <a:effectLst/>
+          </c:spPr>
+          <c:txPr>
+            <a:bodyPr rot="0" spcFirstLastPara="1" vertOverflow="ellipsis" vert="horz" wrap="square" lIns="38100" tIns="19050" rIns="38100" bIns="19050" anchor="ctr" anchorCtr="1">
+              <a:spAutoFit/>
+            </a:bodyPr>
+            <a:lstStyle/>
+            <a:p>
+              <a:pPr>
+                <a:defRPr sz="900" b="0" i="0" u="none" strike="noStrike" kern="1200" baseline="0">
+                  <a:solidFill>
+                    <a:schemeClr val="tx1">
+                      <a:lumMod val="75000"/>
+                      <a:lumOff val="25000"/>
+                    </a:schemeClr>
+                  </a:solidFill>
+                  <a:latin typeface="+mn-lt"/>
+                  <a:ea typeface="+mn-ea"/>
+                  <a:cs typeface="+mn-cs"/>
+                </a:defRPr>
+              </a:pPr>
+              <a:endParaRPr lang="en-US"/>
+            </a:p>
+          </c:txPr>
+          <c:showLegendKey val="0"/>
+          <c:showVal val="0"/>
+          <c:showCatName val="0"/>
+          <c:showSerName val="0"/>
+          <c:showPercent val="0"/>
+          <c:showBubbleSize val="0"/>
+          <c:extLst>
+            <c:ext xmlns:c15="http://schemas.microsoft.com/office/drawing/2012/chart" uri="{CE6537A1-D6FC-4f65-9D91-7224C49458BB}"/>
+          </c:extLst>
+        </c:dLbl>
+      </c:pivotFmt>
+    </c:pivotFmts>
+    <c:plotArea>
+      <c:layout/>
+      <c:barChart>
+        <c:barDir val="col"/>
+        <c:grouping val="stacked"/>
+        <c:varyColors val="0"/>
+        <c:ser>
+          <c:idx val="0"/>
+          <c:order val="0"/>
+          <c:tx>
+            <c:strRef>
+              <c:f>Sheet2!$B$3:$B$4</c:f>
+              <c:strCache>
+                <c:ptCount val="1"/>
+                <c:pt idx="0">
+                  <c:v>successful</c:v>
+                </c:pt>
+              </c:strCache>
+            </c:strRef>
+          </c:tx>
+          <c:spPr>
+            <a:solidFill>
+              <a:schemeClr val="accent6"/>
+            </a:solidFill>
+            <a:ln>
+              <a:noFill/>
+            </a:ln>
+            <a:effectLst/>
+          </c:spPr>
+          <c:invertIfNegative val="0"/>
+          <c:cat>
+            <c:strRef>
+              <c:f>Sheet2!$A$5:$A$14</c:f>
+              <c:strCache>
+                <c:ptCount val="9"/>
+                <c:pt idx="0">
+                  <c:v>film &amp; video</c:v>
+                </c:pt>
+                <c:pt idx="1">
+                  <c:v>food</c:v>
+                </c:pt>
+                <c:pt idx="2">
+                  <c:v>games</c:v>
+                </c:pt>
+                <c:pt idx="3">
+                  <c:v>journalism</c:v>
+                </c:pt>
+                <c:pt idx="4">
+                  <c:v>music</c:v>
+                </c:pt>
+                <c:pt idx="5">
+                  <c:v>photography</c:v>
+                </c:pt>
+                <c:pt idx="6">
+                  <c:v>publishing</c:v>
+                </c:pt>
+                <c:pt idx="7">
+                  <c:v>technology</c:v>
+                </c:pt>
+                <c:pt idx="8">
+                  <c:v>theater</c:v>
+                </c:pt>
+              </c:strCache>
+            </c:strRef>
+          </c:cat>
+          <c:val>
+            <c:numRef>
+              <c:f>Sheet2!$B$5:$B$14</c:f>
+              <c:numCache>
+                <c:formatCode>General</c:formatCode>
+                <c:ptCount val="9"/>
+                <c:pt idx="0">
+                  <c:v>300</c:v>
+                </c:pt>
+                <c:pt idx="1">
+                  <c:v>34</c:v>
+                </c:pt>
+                <c:pt idx="2">
+                  <c:v>80</c:v>
+                </c:pt>
+                <c:pt idx="4">
+                  <c:v>540</c:v>
+                </c:pt>
+                <c:pt idx="5">
+                  <c:v>103</c:v>
+                </c:pt>
+                <c:pt idx="6">
+                  <c:v>80</c:v>
+                </c:pt>
+                <c:pt idx="7">
+                  <c:v>209</c:v>
+                </c:pt>
+                <c:pt idx="8">
+                  <c:v>839</c:v>
+                </c:pt>
+              </c:numCache>
+            </c:numRef>
+          </c:val>
+          <c:extLst>
+            <c:ext xmlns:c16="http://schemas.microsoft.com/office/drawing/2014/chart" uri="{C3380CC4-5D6E-409C-BE32-E72D297353CC}">
+              <c16:uniqueId val="{00000000-CC0C-4F9C-8D95-16D5242B3DEE}"/>
+            </c:ext>
+          </c:extLst>
+        </c:ser>
+        <c:ser>
+          <c:idx val="1"/>
+          <c:order val="1"/>
+          <c:tx>
+            <c:strRef>
+              <c:f>Sheet2!$C$3:$C$4</c:f>
+              <c:strCache>
+                <c:ptCount val="1"/>
+                <c:pt idx="0">
+                  <c:v>failed</c:v>
+                </c:pt>
+              </c:strCache>
+            </c:strRef>
+          </c:tx>
+          <c:spPr>
+            <a:solidFill>
+              <a:schemeClr val="accent5"/>
+            </a:solidFill>
+            <a:ln>
+              <a:noFill/>
+            </a:ln>
+            <a:effectLst/>
+          </c:spPr>
+          <c:invertIfNegative val="0"/>
+          <c:cat>
+            <c:strRef>
+              <c:f>Sheet2!$A$5:$A$14</c:f>
+              <c:strCache>
+                <c:ptCount val="9"/>
+                <c:pt idx="0">
+                  <c:v>film &amp; video</c:v>
+                </c:pt>
+                <c:pt idx="1">
+                  <c:v>food</c:v>
+                </c:pt>
+                <c:pt idx="2">
+                  <c:v>games</c:v>
+                </c:pt>
+                <c:pt idx="3">
+                  <c:v>journalism</c:v>
+                </c:pt>
+                <c:pt idx="4">
+                  <c:v>music</c:v>
+                </c:pt>
+                <c:pt idx="5">
+                  <c:v>photography</c:v>
+                </c:pt>
+                <c:pt idx="6">
+                  <c:v>publishing</c:v>
+                </c:pt>
+                <c:pt idx="7">
+                  <c:v>technology</c:v>
+                </c:pt>
+                <c:pt idx="8">
+                  <c:v>theater</c:v>
+                </c:pt>
+              </c:strCache>
+            </c:strRef>
+          </c:cat>
+          <c:val>
+            <c:numRef>
+              <c:f>Sheet2!$C$5:$C$14</c:f>
+              <c:numCache>
+                <c:formatCode>General</c:formatCode>
+                <c:ptCount val="9"/>
+                <c:pt idx="0">
+                  <c:v>180</c:v>
+                </c:pt>
+                <c:pt idx="1">
+                  <c:v>140</c:v>
+                </c:pt>
+                <c:pt idx="2">
+                  <c:v>140</c:v>
+                </c:pt>
+                <c:pt idx="4">
+                  <c:v>120</c:v>
+                </c:pt>
+                <c:pt idx="5">
+                  <c:v>117</c:v>
+                </c:pt>
+                <c:pt idx="6">
+                  <c:v>127</c:v>
+                </c:pt>
+                <c:pt idx="7">
+                  <c:v>213</c:v>
+                </c:pt>
+                <c:pt idx="8">
+                  <c:v>493</c:v>
+                </c:pt>
+              </c:numCache>
+            </c:numRef>
+          </c:val>
+          <c:extLst>
+            <c:ext xmlns:c16="http://schemas.microsoft.com/office/drawing/2014/chart" uri="{C3380CC4-5D6E-409C-BE32-E72D297353CC}">
+              <c16:uniqueId val="{00000001-CC0C-4F9C-8D95-16D5242B3DEE}"/>
+            </c:ext>
+          </c:extLst>
+        </c:ser>
+        <c:ser>
+          <c:idx val="2"/>
+          <c:order val="2"/>
+          <c:tx>
+            <c:strRef>
+              <c:f>Sheet2!$D$3:$D$4</c:f>
+              <c:strCache>
+                <c:ptCount val="1"/>
+                <c:pt idx="0">
+                  <c:v>canceled</c:v>
+                </c:pt>
+              </c:strCache>
+            </c:strRef>
+          </c:tx>
+          <c:spPr>
+            <a:solidFill>
+              <a:schemeClr val="accent4"/>
+            </a:solidFill>
+            <a:ln>
+              <a:noFill/>
+            </a:ln>
+            <a:effectLst/>
+          </c:spPr>
+          <c:invertIfNegative val="0"/>
+          <c:cat>
+            <c:strRef>
+              <c:f>Sheet2!$A$5:$A$14</c:f>
+              <c:strCache>
+                <c:ptCount val="9"/>
+                <c:pt idx="0">
+                  <c:v>film &amp; video</c:v>
+                </c:pt>
+                <c:pt idx="1">
+                  <c:v>food</c:v>
+                </c:pt>
+                <c:pt idx="2">
+                  <c:v>games</c:v>
+                </c:pt>
+                <c:pt idx="3">
+                  <c:v>journalism</c:v>
+                </c:pt>
+                <c:pt idx="4">
+                  <c:v>music</c:v>
+                </c:pt>
+                <c:pt idx="5">
+                  <c:v>photography</c:v>
+                </c:pt>
+                <c:pt idx="6">
+                  <c:v>publishing</c:v>
+                </c:pt>
+                <c:pt idx="7">
+                  <c:v>technology</c:v>
+                </c:pt>
+                <c:pt idx="8">
+                  <c:v>theater</c:v>
+                </c:pt>
+              </c:strCache>
+            </c:strRef>
+          </c:cat>
+          <c:val>
+            <c:numRef>
+              <c:f>Sheet2!$D$5:$D$14</c:f>
+              <c:numCache>
+                <c:formatCode>General</c:formatCode>
+                <c:ptCount val="9"/>
+                <c:pt idx="0">
+                  <c:v>40</c:v>
+                </c:pt>
+                <c:pt idx="1">
+                  <c:v>20</c:v>
+                </c:pt>
+                <c:pt idx="3">
+                  <c:v>24</c:v>
+                </c:pt>
+                <c:pt idx="4">
+                  <c:v>20</c:v>
+                </c:pt>
+                <c:pt idx="6">
+                  <c:v>30</c:v>
+                </c:pt>
+                <c:pt idx="7">
+                  <c:v>178</c:v>
+                </c:pt>
+                <c:pt idx="8">
+                  <c:v>37</c:v>
+                </c:pt>
+              </c:numCache>
+            </c:numRef>
+          </c:val>
+          <c:extLst>
+            <c:ext xmlns:c16="http://schemas.microsoft.com/office/drawing/2014/chart" uri="{C3380CC4-5D6E-409C-BE32-E72D297353CC}">
+              <c16:uniqueId val="{00000002-CC0C-4F9C-8D95-16D5242B3DEE}"/>
+            </c:ext>
+          </c:extLst>
+        </c:ser>
+        <c:ser>
+          <c:idx val="3"/>
+          <c:order val="3"/>
+          <c:tx>
+            <c:strRef>
+              <c:f>Sheet2!$E$3:$E$4</c:f>
+              <c:strCache>
+                <c:ptCount val="1"/>
+                <c:pt idx="0">
+                  <c:v>live</c:v>
+                </c:pt>
+              </c:strCache>
+            </c:strRef>
+          </c:tx>
+          <c:spPr>
+            <a:solidFill>
+              <a:schemeClr val="accent6">
+                <a:lumMod val="60000"/>
+              </a:schemeClr>
+            </a:solidFill>
+            <a:ln>
+              <a:noFill/>
+            </a:ln>
+            <a:effectLst/>
+          </c:spPr>
+          <c:invertIfNegative val="0"/>
+          <c:cat>
+            <c:strRef>
+              <c:f>Sheet2!$A$5:$A$14</c:f>
+              <c:strCache>
+                <c:ptCount val="9"/>
+                <c:pt idx="0">
+                  <c:v>film &amp; video</c:v>
+                </c:pt>
+                <c:pt idx="1">
+                  <c:v>food</c:v>
+                </c:pt>
+                <c:pt idx="2">
+                  <c:v>games</c:v>
+                </c:pt>
+                <c:pt idx="3">
+                  <c:v>journalism</c:v>
+                </c:pt>
+                <c:pt idx="4">
+                  <c:v>music</c:v>
+                </c:pt>
+                <c:pt idx="5">
+                  <c:v>photography</c:v>
+                </c:pt>
+                <c:pt idx="6">
+                  <c:v>publishing</c:v>
+                </c:pt>
+                <c:pt idx="7">
+                  <c:v>technology</c:v>
+                </c:pt>
+                <c:pt idx="8">
+                  <c:v>theater</c:v>
+                </c:pt>
+              </c:strCache>
+            </c:strRef>
+          </c:cat>
+          <c:val>
+            <c:numRef>
+              <c:f>Sheet2!$E$5:$E$14</c:f>
+              <c:numCache>
+                <c:formatCode>General</c:formatCode>
+                <c:ptCount val="9"/>
+                <c:pt idx="1">
+                  <c:v>6</c:v>
+                </c:pt>
+                <c:pt idx="4">
+                  <c:v>20</c:v>
+                </c:pt>
+                <c:pt idx="8">
+                  <c:v>24</c:v>
+                </c:pt>
+              </c:numCache>
+            </c:numRef>
+          </c:val>
+          <c:extLst>
+            <c:ext xmlns:c16="http://schemas.microsoft.com/office/drawing/2014/chart" uri="{C3380CC4-5D6E-409C-BE32-E72D297353CC}">
+              <c16:uniqueId val="{00000003-CC0C-4F9C-8D95-16D5242B3DEE}"/>
+            </c:ext>
+          </c:extLst>
+        </c:ser>
+        <c:dLbls>
+          <c:showLegendKey val="0"/>
+          <c:showVal val="0"/>
+          <c:showCatName val="0"/>
+          <c:showSerName val="0"/>
+          <c:showPercent val="0"/>
+          <c:showBubbleSize val="0"/>
+        </c:dLbls>
+        <c:gapWidth val="150"/>
+        <c:overlap val="100"/>
+        <c:axId val="138002703"/>
+        <c:axId val="138023087"/>
+      </c:barChart>
+      <c:catAx>
+        <c:axId val="138002703"/>
+        <c:scaling>
+          <c:orientation val="minMax"/>
+        </c:scaling>
+        <c:delete val="0"/>
+        <c:axPos val="b"/>
+        <c:title>
+          <c:tx>
+            <c:rich>
+              <a:bodyPr rot="0" spcFirstLastPara="1" vertOverflow="ellipsis" vert="horz" wrap="square" anchor="ctr" anchorCtr="1"/>
+              <a:lstStyle/>
+              <a:p>
+                <a:pPr>
+                  <a:defRPr sz="1000" b="0" i="0" u="none" strike="noStrike" kern="1200" baseline="0">
+                    <a:solidFill>
+                      <a:schemeClr val="tx1">
+                        <a:lumMod val="65000"/>
+                        <a:lumOff val="35000"/>
+                      </a:schemeClr>
+                    </a:solidFill>
+                    <a:latin typeface="+mn-lt"/>
+                    <a:ea typeface="+mn-ea"/>
+                    <a:cs typeface="+mn-cs"/>
+                  </a:defRPr>
+                </a:pPr>
+                <a:r>
+                  <a:rPr lang="en-US"/>
+                  <a:t>Categories</a:t>
+                </a:r>
+              </a:p>
+            </c:rich>
+          </c:tx>
+          <c:overlay val="0"/>
+          <c:spPr>
+            <a:noFill/>
+            <a:ln>
+              <a:noFill/>
+            </a:ln>
+            <a:effectLst/>
+          </c:spPr>
+          <c:txPr>
+            <a:bodyPr rot="0" spcFirstLastPara="1" vertOverflow="ellipsis" vert="horz" wrap="square" anchor="ctr" anchorCtr="1"/>
+            <a:lstStyle/>
+            <a:p>
+              <a:pPr>
+                <a:defRPr sz="1000" b="0" i="0" u="none" strike="noStrike" kern="1200" baseline="0">
+                  <a:solidFill>
+                    <a:schemeClr val="tx1">
+                      <a:lumMod val="65000"/>
+                      <a:lumOff val="35000"/>
+                    </a:schemeClr>
+                  </a:solidFill>
+                  <a:latin typeface="+mn-lt"/>
+                  <a:ea typeface="+mn-ea"/>
+                  <a:cs typeface="+mn-cs"/>
+                </a:defRPr>
+              </a:pPr>
+              <a:endParaRPr lang="en-US"/>
+            </a:p>
+          </c:txPr>
+        </c:title>
+        <c:numFmt formatCode="General" sourceLinked="1"/>
+        <c:majorTickMark val="none"/>
+        <c:minorTickMark val="none"/>
+        <c:tickLblPos val="nextTo"/>
+        <c:spPr>
+          <a:noFill/>
+          <a:ln w="9525" cap="flat" cmpd="sng" algn="ctr">
+            <a:solidFill>
+              <a:schemeClr val="tx1">
+                <a:lumMod val="15000"/>
+                <a:lumOff val="85000"/>
+              </a:schemeClr>
+            </a:solidFill>
+            <a:round/>
+          </a:ln>
+          <a:effectLst/>
+        </c:spPr>
+        <c:txPr>
+          <a:bodyPr rot="-60000000" spcFirstLastPara="1" vertOverflow="ellipsis" vert="horz" wrap="square" anchor="ctr" anchorCtr="1"/>
+          <a:lstStyle/>
+          <a:p>
+            <a:pPr>
+              <a:defRPr sz="900" b="0" i="0" u="none" strike="noStrike" kern="1200" baseline="0">
+                <a:solidFill>
+                  <a:schemeClr val="tx1">
+                    <a:lumMod val="65000"/>
+                    <a:lumOff val="35000"/>
+                  </a:schemeClr>
+                </a:solidFill>
+                <a:latin typeface="+mn-lt"/>
+                <a:ea typeface="+mn-ea"/>
+                <a:cs typeface="+mn-cs"/>
+              </a:defRPr>
+            </a:pPr>
+            <a:endParaRPr lang="en-US"/>
+          </a:p>
+        </c:txPr>
+        <c:crossAx val="138023087"/>
+        <c:crosses val="autoZero"/>
+        <c:auto val="1"/>
+        <c:lblAlgn val="ctr"/>
+        <c:lblOffset val="100"/>
+        <c:noMultiLvlLbl val="0"/>
+      </c:catAx>
+      <c:valAx>
+        <c:axId val="138023087"/>
+        <c:scaling>
+          <c:orientation val="minMax"/>
+        </c:scaling>
+        <c:delete val="0"/>
+        <c:axPos val="l"/>
+        <c:majorGridlines>
+          <c:spPr>
+            <a:ln w="9525" cap="flat" cmpd="sng" algn="ctr">
+              <a:solidFill>
+                <a:schemeClr val="tx1">
+                  <a:lumMod val="15000"/>
+                  <a:lumOff val="85000"/>
+                </a:schemeClr>
+              </a:solidFill>
+              <a:round/>
+            </a:ln>
+            <a:effectLst/>
+          </c:spPr>
+        </c:majorGridlines>
+        <c:title>
+          <c:tx>
+            <c:rich>
+              <a:bodyPr rot="-5400000" spcFirstLastPara="1" vertOverflow="ellipsis" vert="horz" wrap="square" anchor="ctr" anchorCtr="1"/>
+              <a:lstStyle/>
+              <a:p>
+                <a:pPr>
+                  <a:defRPr sz="1000" b="0" i="0" u="none" strike="noStrike" kern="1200" baseline="0">
+                    <a:solidFill>
+                      <a:schemeClr val="tx1">
+                        <a:lumMod val="65000"/>
+                        <a:lumOff val="35000"/>
+                      </a:schemeClr>
+                    </a:solidFill>
+                    <a:latin typeface="+mn-lt"/>
+                    <a:ea typeface="+mn-ea"/>
+                    <a:cs typeface="+mn-cs"/>
+                  </a:defRPr>
+                </a:pPr>
+                <a:r>
+                  <a:rPr lang="en-US"/>
+                  <a:t>Count</a:t>
+                </a:r>
+                <a:r>
+                  <a:rPr lang="en-US" baseline="0"/>
+                  <a:t> Of Sates (Successful, Failed, Canceled, Live)</a:t>
+                </a:r>
+                <a:endParaRPr lang="en-US"/>
+              </a:p>
+            </c:rich>
+          </c:tx>
+          <c:overlay val="0"/>
+          <c:spPr>
+            <a:noFill/>
+            <a:ln>
+              <a:noFill/>
+            </a:ln>
+            <a:effectLst/>
+          </c:spPr>
+          <c:txPr>
+            <a:bodyPr rot="-5400000" spcFirstLastPara="1" vertOverflow="ellipsis" vert="horz" wrap="square" anchor="ctr" anchorCtr="1"/>
+            <a:lstStyle/>
+            <a:p>
+              <a:pPr>
+                <a:defRPr sz="1000" b="0" i="0" u="none" strike="noStrike" kern="1200" baseline="0">
+                  <a:solidFill>
+                    <a:schemeClr val="tx1">
+                      <a:lumMod val="65000"/>
+                      <a:lumOff val="35000"/>
+                    </a:schemeClr>
+                  </a:solidFill>
+                  <a:latin typeface="+mn-lt"/>
+                  <a:ea typeface="+mn-ea"/>
+                  <a:cs typeface="+mn-cs"/>
+                </a:defRPr>
+              </a:pPr>
+              <a:endParaRPr lang="en-US"/>
+            </a:p>
+          </c:txPr>
+        </c:title>
+        <c:numFmt formatCode="General" sourceLinked="1"/>
+        <c:majorTickMark val="none"/>
+        <c:minorTickMark val="none"/>
+        <c:tickLblPos val="nextTo"/>
+        <c:spPr>
+          <a:noFill/>
+          <a:ln>
+            <a:noFill/>
+          </a:ln>
+          <a:effectLst/>
+        </c:spPr>
+        <c:txPr>
+          <a:bodyPr rot="-60000000" spcFirstLastPara="1" vertOverflow="ellipsis" vert="horz" wrap="square" anchor="ctr" anchorCtr="1"/>
+          <a:lstStyle/>
+          <a:p>
+            <a:pPr>
+              <a:defRPr sz="900" b="0" i="0" u="none" strike="noStrike" kern="1200" baseline="0">
+                <a:solidFill>
+                  <a:schemeClr val="tx1">
+                    <a:lumMod val="65000"/>
+                    <a:lumOff val="35000"/>
+                  </a:schemeClr>
+                </a:solidFill>
+                <a:latin typeface="+mn-lt"/>
+                <a:ea typeface="+mn-ea"/>
+                <a:cs typeface="+mn-cs"/>
+              </a:defRPr>
+            </a:pPr>
+            <a:endParaRPr lang="en-US"/>
+          </a:p>
+        </c:txPr>
+        <c:crossAx val="138002703"/>
+        <c:crosses val="autoZero"/>
+        <c:crossBetween val="between"/>
+      </c:valAx>
+      <c:spPr>
+        <a:noFill/>
+        <a:ln>
+          <a:noFill/>
+        </a:ln>
+        <a:effectLst/>
+      </c:spPr>
+    </c:plotArea>
+    <c:legend>
+      <c:legendPos val="r"/>
+      <c:overlay val="0"/>
+      <c:spPr>
+        <a:noFill/>
+        <a:ln>
+          <a:noFill/>
+        </a:ln>
+        <a:effectLst/>
+      </c:spPr>
+      <c:txPr>
+        <a:bodyPr rot="0" spcFirstLastPara="1" vertOverflow="ellipsis" vert="horz" wrap="square" anchor="ctr" anchorCtr="1"/>
+        <a:lstStyle/>
+        <a:p>
+          <a:pPr>
+            <a:defRPr sz="900" b="0" i="0" u="none" strike="noStrike" kern="1200" baseline="0">
+              <a:solidFill>
+                <a:schemeClr val="tx1">
+                  <a:lumMod val="65000"/>
+                  <a:lumOff val="35000"/>
+                </a:schemeClr>
+              </a:solidFill>
+              <a:latin typeface="+mn-lt"/>
+              <a:ea typeface="+mn-ea"/>
+              <a:cs typeface="+mn-cs"/>
+            </a:defRPr>
+          </a:pPr>
+          <a:endParaRPr lang="en-US"/>
+        </a:p>
+      </c:txPr>
+    </c:legend>
+    <c:plotVisOnly val="1"/>
+    <c:dispBlanksAs val="gap"/>
+    <c:extLst>
+      <c:ext xmlns:c16r3="http://schemas.microsoft.com/office/drawing/2017/03/chart" uri="{56B9EC1D-385E-4148-901F-78D8002777C0}">
+        <c16r3:dataDisplayOptions16>
+          <c16r3:dispNaAsBlank val="1"/>
+        </c16r3:dataDisplayOptions16>
+      </c:ext>
+    </c:extLst>
+    <c:showDLblsOverMax val="0"/>
+  </c:chart>
+  <c:spPr>
+    <a:solidFill>
+      <a:schemeClr val="bg1"/>
+    </a:solidFill>
+    <a:ln w="9525" cap="flat" cmpd="sng" algn="ctr">
+      <a:solidFill>
+        <a:schemeClr val="tx1">
+          <a:lumMod val="15000"/>
+          <a:lumOff val="85000"/>
+        </a:schemeClr>
+      </a:solidFill>
+      <a:round/>
+    </a:ln>
+    <a:effectLst/>
+  </c:spPr>
+  <c:txPr>
+    <a:bodyPr/>
+    <a:lstStyle/>
+    <a:p>
+      <a:pPr>
+        <a:defRPr/>
+      </a:pPr>
+      <a:endParaRPr lang="en-US"/>
+    </a:p>
+  </c:txPr>
+  <c:externalData r:id="rId3">
+    <c:autoUpdate val="0"/>
+  </c:externalData>
+  <c:extLst>
+    <c:ext xmlns:c14="http://schemas.microsoft.com/office/drawing/2007/8/2/chart" uri="{781A3756-C4B2-4CAC-9D66-4F8BD8637D16}">
+      <c14:pivotOptions>
+        <c14:dropZoneFilter val="1"/>
+        <c14:dropZoneCategories val="1"/>
+        <c14:dropZoneData val="1"/>
+        <c14:dropZoneSeries val="1"/>
+        <c14:dropZonesVisible val="1"/>
+      </c14:pivotOptions>
+    </c:ext>
+    <c:ext xmlns:c16="http://schemas.microsoft.com/office/drawing/2014/chart" uri="{E28EC0CA-F0BB-4C9C-879D-F8772B89E7AC}">
+      <c16:pivotOptions16>
+        <c16:showExpandCollapseFieldButtons val="1"/>
+      </c16:pivotOptions16>
+    </c:ext>
+  </c:extLst>
+</c:chartSpace>
+</file>
+
+<file path=word/charts/colors1.xml><?xml version="1.0" encoding="utf-8"?>
+<cs:colorStyle xmlns:cs="http://schemas.microsoft.com/office/drawing/2012/chartStyle" xmlns:a="http://schemas.openxmlformats.org/drawingml/2006/main" meth="cycle" id="13">
+  <a:schemeClr val="accent6"/>
+  <a:schemeClr val="accent5"/>
+  <a:schemeClr val="accent4"/>
+  <cs:variation/>
+  <cs:variation>
+    <a:lumMod val="60000"/>
+  </cs:variation>
+  <cs:variation>
+    <a:lumMod val="80000"/>
+    <a:lumOff val="20000"/>
+  </cs:variation>
+  <cs:variation>
+    <a:lumMod val="80000"/>
+  </cs:variation>
+  <cs:variation>
+    <a:lumMod val="60000"/>
+    <a:lumOff val="40000"/>
+  </cs:variation>
+  <cs:variation>
+    <a:lumMod val="50000"/>
+  </cs:variation>
+  <cs:variation>
+    <a:lumMod val="70000"/>
+    <a:lumOff val="30000"/>
+  </cs:variation>
+  <cs:variation>
+    <a:lumMod val="70000"/>
+  </cs:variation>
+  <cs:variation>
+    <a:lumMod val="50000"/>
+    <a:lumOff val="50000"/>
+  </cs:variation>
+</cs:colorStyle>
+</file>
+
+<file path=word/charts/style1.xml><?xml version="1.0" encoding="utf-8"?>
+<cs:chartStyle xmlns:cs="http://schemas.microsoft.com/office/drawing/2012/chartStyle" xmlns:a="http://schemas.openxmlformats.org/drawingml/2006/main" id="297">
+  <cs:axisTitle>
+    <cs:lnRef idx="0"/>
+    <cs:fillRef idx="0"/>
+    <cs:effectRef idx="0"/>
+    <cs:fontRef idx="minor">
+      <a:schemeClr val="tx1">
+        <a:lumMod val="65000"/>
+        <a:lumOff val="35000"/>
+      </a:schemeClr>
+    </cs:fontRef>
+    <cs:defRPr sz="1000" kern="1200"/>
+  </cs:axisTitle>
+  <cs:categoryAxis>
+    <cs:lnRef idx="0"/>
+    <cs:fillRef idx="0"/>
+    <cs:effectRef idx="0"/>
+    <cs:fontRef idx="minor">
+      <a:schemeClr val="tx1">
+        <a:lumMod val="65000"/>
+        <a:lumOff val="35000"/>
+      </a:schemeClr>
+    </cs:fontRef>
+    <cs:spPr>
+      <a:ln w="9525" cap="flat" cmpd="sng" algn="ctr">
+        <a:solidFill>
+          <a:schemeClr val="tx1">
+            <a:lumMod val="15000"/>
+            <a:lumOff val="85000"/>
+          </a:schemeClr>
+        </a:solidFill>
+        <a:round/>
+      </a:ln>
+    </cs:spPr>
+    <cs:defRPr sz="900" kern="1200"/>
+  </cs:categoryAxis>
+  <cs:chartArea mods="allowNoFillOverride allowNoLineOverride">
+    <cs:lnRef idx="0"/>
+    <cs:fillRef idx="0"/>
+    <cs:effectRef idx="0"/>
+    <cs:fontRef idx="minor">
+      <a:schemeClr val="tx1"/>
+    </cs:fontRef>
+    <cs:spPr>
+      <a:solidFill>
+        <a:schemeClr val="bg1"/>
+      </a:solidFill>
+      <a:ln w="9525" cap="flat" cmpd="sng" algn="ctr">
+        <a:solidFill>
+          <a:schemeClr val="tx1">
+            <a:lumMod val="15000"/>
+            <a:lumOff val="85000"/>
+          </a:schemeClr>
+        </a:solidFill>
+        <a:round/>
+      </a:ln>
+    </cs:spPr>
+    <cs:defRPr sz="1000" kern="1200"/>
+  </cs:chartArea>
+  <cs:dataLabel>
+    <cs:lnRef idx="0"/>
+    <cs:fillRef idx="0"/>
+    <cs:effectRef idx="0"/>
+    <cs:fontRef idx="minor">
+      <a:schemeClr val="tx1">
+        <a:lumMod val="75000"/>
+        <a:lumOff val="25000"/>
+      </a:schemeClr>
+    </cs:fontRef>
+    <cs:defRPr sz="900" kern="1200"/>
+  </cs:dataLabel>
+  <cs:dataLabelCallout>
+    <cs:lnRef idx="0"/>
+    <cs:fillRef idx="0"/>
+    <cs:effectRef idx="0"/>
+    <cs:fontRef idx="minor">
+      <a:schemeClr val="dk1">
+        <a:lumMod val="65000"/>
+        <a:lumOff val="35000"/>
+      </a:schemeClr>
+    </cs:fontRef>
+    <cs:spPr>
+      <a:solidFill>
+        <a:schemeClr val="lt1"/>
+      </a:solidFill>
+      <a:ln>
+        <a:solidFill>
+          <a:schemeClr val="dk1">
+            <a:lumMod val="25000"/>
+            <a:lumOff val="75000"/>
+          </a:schemeClr>
+        </a:solidFill>
+      </a:ln>
+    </cs:spPr>
+    <cs:defRPr sz="900" kern="1200"/>
+    <cs:bodyPr rot="0" spcFirstLastPara="1" vertOverflow="clip" horzOverflow="clip" vert="horz" wrap="square" lIns="36576" tIns="18288" rIns="36576" bIns="18288" anchor="ctr" anchorCtr="1">
+      <a:spAutoFit/>
+    </cs:bodyPr>
+  </cs:dataLabelCallout>
+  <cs:dataPoint>
+    <cs:lnRef idx="0"/>
+    <cs:fillRef idx="1">
+      <cs:styleClr val="auto"/>
+    </cs:fillRef>
+    <cs:effectRef idx="0"/>
+    <cs:fontRef idx="minor">
+      <a:schemeClr val="tx1"/>
+    </cs:fontRef>
+  </cs:dataPoint>
+  <cs:dataPoint3D>
+    <cs:lnRef idx="0"/>
+    <cs:fillRef idx="1">
+      <cs:styleClr val="auto"/>
+    </cs:fillRef>
+    <cs:effectRef idx="0"/>
+    <cs:fontRef idx="minor">
+      <a:schemeClr val="tx1"/>
+    </cs:fontRef>
+  </cs:dataPoint3D>
+  <cs:dataPointLine>
+    <cs:lnRef idx="0">
+      <cs:styleClr val="auto"/>
+    </cs:lnRef>
+    <cs:fillRef idx="1"/>
+    <cs:effectRef idx="0"/>
+    <cs:fontRef idx="minor">
+      <a:schemeClr val="tx1"/>
+    </cs:fontRef>
+    <cs:spPr>
+      <a:ln w="28575" cap="rnd">
+        <a:solidFill>
+          <a:schemeClr val="phClr"/>
+        </a:solidFill>
+        <a:round/>
+      </a:ln>
+    </cs:spPr>
+  </cs:dataPointLine>
+  <cs:dataPointMarker>
+    <cs:lnRef idx="0">
+      <cs:styleClr val="auto"/>
+    </cs:lnRef>
+    <cs:fillRef idx="1">
+      <cs:styleClr val="auto"/>
+    </cs:fillRef>
+    <cs:effectRef idx="0"/>
+    <cs:fontRef idx="minor">
+      <a:schemeClr val="tx1"/>
+    </cs:fontRef>
+    <cs:spPr>
+      <a:ln w="9525">
+        <a:solidFill>
+          <a:schemeClr val="phClr"/>
+        </a:solidFill>
+      </a:ln>
+    </cs:spPr>
+  </cs:dataPointMarker>
+  <cs:dataPointMarkerLayout symbol="circle" size="5"/>
+  <cs:dataPointWireframe>
+    <cs:lnRef idx="0">
+      <cs:styleClr val="auto"/>
+    </cs:lnRef>
+    <cs:fillRef idx="1"/>
+    <cs:effectRef idx="0"/>
+    <cs:fontRef idx="minor">
+      <a:schemeClr val="tx1"/>
+    </cs:fontRef>
+    <cs:spPr>
+      <a:ln w="9525" cap="rnd">
+        <a:solidFill>
+          <a:schemeClr val="phClr"/>
+        </a:solidFill>
+        <a:round/>
+      </a:ln>
+    </cs:spPr>
+  </cs:dataPointWireframe>
+  <cs:dataTable>
+    <cs:lnRef idx="0"/>
+    <cs:fillRef idx="0"/>
+    <cs:effectRef idx="0"/>
+    <cs:fontRef idx="minor">
+      <a:schemeClr val="tx1">
+        <a:lumMod val="65000"/>
+        <a:lumOff val="35000"/>
+      </a:schemeClr>
+    </cs:fontRef>
+    <cs:spPr>
+      <a:noFill/>
+      <a:ln w="9525" cap="flat" cmpd="sng" algn="ctr">
+        <a:solidFill>
+          <a:schemeClr val="tx1">
+            <a:lumMod val="15000"/>
+            <a:lumOff val="85000"/>
+          </a:schemeClr>
+        </a:solidFill>
+        <a:round/>
+      </a:ln>
+    </cs:spPr>
+    <cs:defRPr sz="900" kern="1200"/>
+  </cs:dataTable>
+  <cs:downBar>
+    <cs:lnRef idx="0"/>
+    <cs:fillRef idx="0"/>
+    <cs:effectRef idx="0"/>
+    <cs:fontRef idx="minor">
+      <a:schemeClr val="tx1"/>
+    </cs:fontRef>
+    <cs:spPr>
+      <a:solidFill>
+        <a:schemeClr val="dk1">
+          <a:lumMod val="75000"/>
+          <a:lumOff val="25000"/>
+        </a:schemeClr>
+      </a:solidFill>
+      <a:ln w="9525" cap="flat" cmpd="sng" algn="ctr">
+        <a:solidFill>
+          <a:schemeClr val="tx1">
+            <a:lumMod val="65000"/>
+            <a:lumOff val="35000"/>
+          </a:schemeClr>
+        </a:solidFill>
+        <a:round/>
+      </a:ln>
+    </cs:spPr>
+  </cs:downBar>
+  <cs:dropLine>
+    <cs:lnRef idx="0"/>
+    <cs:fillRef idx="0"/>
+    <cs:effectRef idx="0"/>
+    <cs:fontRef idx="minor">
+      <a:schemeClr val="tx1"/>
+    </cs:fontRef>
+    <cs:spPr>
+      <a:ln w="9525" cap="flat" cmpd="sng" algn="ctr">
+        <a:solidFill>
+          <a:schemeClr val="tx1">
+            <a:lumMod val="35000"/>
+            <a:lumOff val="65000"/>
+          </a:schemeClr>
+        </a:solidFill>
+        <a:round/>
+      </a:ln>
+    </cs:spPr>
+  </cs:dropLine>
+  <cs:errorBar>
+    <cs:lnRef idx="0"/>
+    <cs:fillRef idx="0"/>
+    <cs:effectRef idx="0"/>
+    <cs:fontRef idx="minor">
+      <a:schemeClr val="tx1"/>
+    </cs:fontRef>
+    <cs:spPr>
+      <a:ln w="9525" cap="flat" cmpd="sng" algn="ctr">
+        <a:solidFill>
+          <a:schemeClr val="tx1">
+            <a:lumMod val="65000"/>
+            <a:lumOff val="35000"/>
+          </a:schemeClr>
+        </a:solidFill>
+        <a:round/>
+      </a:ln>
+    </cs:spPr>
+  </cs:errorBar>
+  <cs:floor>
+    <cs:lnRef idx="0"/>
+    <cs:fillRef idx="0"/>
+    <cs:effectRef idx="0"/>
+    <cs:fontRef idx="minor">
+      <a:schemeClr val="tx1"/>
+    </cs:fontRef>
+    <cs:spPr>
+      <a:noFill/>
+      <a:ln>
+        <a:noFill/>
+      </a:ln>
+    </cs:spPr>
+  </cs:floor>
+  <cs:gridlineMajor>
+    <cs:lnRef idx="0"/>
+    <cs:fillRef idx="0"/>
+    <cs:effectRef idx="0"/>
+    <cs:fontRef idx="minor">
+      <a:schemeClr val="tx1"/>
+    </cs:fontRef>
+    <cs:spPr>
+      <a:ln w="9525" cap="flat" cmpd="sng" algn="ctr">
+        <a:solidFill>
+          <a:schemeClr val="tx1">
+            <a:lumMod val="15000"/>
+            <a:lumOff val="85000"/>
+          </a:schemeClr>
+        </a:solidFill>
+        <a:round/>
+      </a:ln>
+    </cs:spPr>
+  </cs:gridlineMajor>
+  <cs:gridlineMinor>
+    <cs:lnRef idx="0"/>
+    <cs:fillRef idx="0"/>
+    <cs:effectRef idx="0"/>
+    <cs:fontRef idx="minor">
+      <a:schemeClr val="tx1"/>
+    </cs:fontRef>
+    <cs:spPr>
+      <a:ln w="9525" cap="flat" cmpd="sng" algn="ctr">
+        <a:solidFill>
+          <a:schemeClr val="tx1">
+            <a:lumMod val="5000"/>
+            <a:lumOff val="95000"/>
+          </a:schemeClr>
+        </a:solidFill>
+        <a:round/>
+      </a:ln>
+    </cs:spPr>
+  </cs:gridlineMinor>
+  <cs:hiLoLine>
+    <cs:lnRef idx="0"/>
+    <cs:fillRef idx="0"/>
+    <cs:effectRef idx="0"/>
+    <cs:fontRef idx="minor">
+      <a:schemeClr val="tx1"/>
+    </cs:fontRef>
+    <cs:spPr>
+      <a:ln w="9525" cap="flat" cmpd="sng" algn="ctr">
+        <a:solidFill>
+          <a:schemeClr val="tx1">
+            <a:lumMod val="50000"/>
+            <a:lumOff val="50000"/>
+          </a:schemeClr>
+        </a:solidFill>
+        <a:round/>
+      </a:ln>
+    </cs:spPr>
+  </cs:hiLoLine>
+  <cs:leaderLine>
+    <cs:lnRef idx="0"/>
+    <cs:fillRef idx="0"/>
+    <cs:effectRef idx="0"/>
+    <cs:fontRef idx="minor">
+      <a:schemeClr val="tx1"/>
+    </cs:fontRef>
+    <cs:spPr>
+      <a:ln w="9525" cap="flat" cmpd="sng" algn="ctr">
+        <a:solidFill>
+          <a:schemeClr val="tx1">
+            <a:lumMod val="35000"/>
+            <a:lumOff val="65000"/>
+          </a:schemeClr>
+        </a:solidFill>
+        <a:round/>
+      </a:ln>
+    </cs:spPr>
+  </cs:leaderLine>
+  <cs:legend>
+    <cs:lnRef idx="0"/>
+    <cs:fillRef idx="0"/>
+    <cs:effectRef idx="0"/>
+    <cs:fontRef idx="minor">
+      <a:schemeClr val="tx1">
+        <a:lumMod val="65000"/>
+        <a:lumOff val="35000"/>
+      </a:schemeClr>
+    </cs:fontRef>
+    <cs:defRPr sz="900" kern="1200"/>
+  </cs:legend>
+  <cs:plotArea mods="allowNoFillOverride allowNoLineOverride">
+    <cs:lnRef idx="0"/>
+    <cs:fillRef idx="0"/>
+    <cs:effectRef idx="0"/>
+    <cs:fontRef idx="minor">
+      <a:schemeClr val="tx1"/>
+    </cs:fontRef>
+  </cs:plotArea>
+  <cs:plotArea3D mods="allowNoFillOverride allowNoLineOverride">
+    <cs:lnRef idx="0"/>
+    <cs:fillRef idx="0"/>
+    <cs:effectRef idx="0"/>
+    <cs:fontRef idx="minor">
+      <a:schemeClr val="tx1"/>
+    </cs:fontRef>
+  </cs:plotArea3D>
+  <cs:seriesAxis>
+    <cs:lnRef idx="0"/>
+    <cs:fillRef idx="0"/>
+    <cs:effectRef idx="0"/>
+    <cs:fontRef idx="minor">
+      <a:schemeClr val="tx1">
+        <a:lumMod val="65000"/>
+        <a:lumOff val="35000"/>
+      </a:schemeClr>
+    </cs:fontRef>
+    <cs:defRPr sz="900" kern="1200"/>
+  </cs:seriesAxis>
+  <cs:seriesLine>
+    <cs:lnRef idx="0"/>
+    <cs:fillRef idx="0"/>
+    <cs:effectRef idx="0"/>
+    <cs:fontRef idx="minor">
+      <a:schemeClr val="tx1"/>
+    </cs:fontRef>
+    <cs:spPr>
+      <a:ln w="9525" cap="flat" cmpd="sng" algn="ctr">
+        <a:solidFill>
+          <a:schemeClr val="tx1">
+            <a:lumMod val="35000"/>
+            <a:lumOff val="65000"/>
+          </a:schemeClr>
+        </a:solidFill>
+        <a:round/>
+      </a:ln>
+    </cs:spPr>
+  </cs:seriesLine>
+  <cs:title>
+    <cs:lnRef idx="0"/>
+    <cs:fillRef idx="0"/>
+    <cs:effectRef idx="0"/>
+    <cs:fontRef idx="minor">
+      <a:schemeClr val="tx1">
+        <a:lumMod val="65000"/>
+        <a:lumOff val="35000"/>
+      </a:schemeClr>
+    </cs:fontRef>
+    <cs:defRPr sz="1400" b="0" kern="1200" spc="0" baseline="0"/>
+  </cs:title>
+  <cs:trendline>
+    <cs:lnRef idx="0">
+      <cs:styleClr val="auto"/>
+    </cs:lnRef>
+    <cs:fillRef idx="0"/>
+    <cs:effectRef idx="0"/>
+    <cs:fontRef idx="minor">
+      <a:schemeClr val="tx1"/>
+    </cs:fontRef>
+    <cs:spPr>
+      <a:ln w="19050" cap="rnd">
+        <a:solidFill>
+          <a:schemeClr val="phClr"/>
+        </a:solidFill>
+        <a:prstDash val="sysDot"/>
+      </a:ln>
+    </cs:spPr>
+  </cs:trendline>
+  <cs:trendlineLabel>
+    <cs:lnRef idx="0"/>
+    <cs:fillRef idx="0"/>
+    <cs:effectRef idx="0"/>
+    <cs:fontRef idx="minor">
+      <a:schemeClr val="tx1">
+        <a:lumMod val="65000"/>
+        <a:lumOff val="35000"/>
+      </a:schemeClr>
+    </cs:fontRef>
+    <cs:defRPr sz="900" kern="1200"/>
+  </cs:trendlineLabel>
+  <cs:upBar>
+    <cs:lnRef idx="0"/>
+    <cs:fillRef idx="0"/>
+    <cs:effectRef idx="0"/>
+    <cs:fontRef idx="minor">
+      <a:schemeClr val="tx1"/>
+    </cs:fontRef>
+    <cs:spPr>
+      <a:solidFill>
+        <a:schemeClr val="lt1"/>
+      </a:solidFill>
+      <a:ln w="9525" cap="flat" cmpd="sng" algn="ctr">
+        <a:solidFill>
+          <a:schemeClr val="tx1">
+            <a:lumMod val="65000"/>
+            <a:lumOff val="35000"/>
+          </a:schemeClr>
+        </a:solidFill>
+        <a:round/>
+      </a:ln>
+    </cs:spPr>
+  </cs:upBar>
+  <cs:valueAxis>
+    <cs:lnRef idx="0"/>
+    <cs:fillRef idx="0"/>
+    <cs:effectRef idx="0"/>
+    <cs:fontRef idx="minor">
+      <a:schemeClr val="tx1">
+        <a:lumMod val="65000"/>
+        <a:lumOff val="35000"/>
+      </a:schemeClr>
+    </cs:fontRef>
+    <cs:defRPr sz="900" kern="1200"/>
+  </cs:valueAxis>
+  <cs:wall>
+    <cs:lnRef idx="0"/>
+    <cs:fillRef idx="0"/>
+    <cs:effectRef idx="0"/>
+    <cs:fontRef idx="minor">
+      <a:schemeClr val="tx1"/>
+    </cs:fontRef>
+    <cs:spPr>
+      <a:noFill/>
+      <a:ln>
+        <a:noFill/>
+      </a:ln>
+    </cs:spPr>
+  </cs:wall>
+</cs:chartStyle>
+</file>
+
 <file path=word/theme/theme1.xml><?xml version="1.0" encoding="utf-8"?>
 <a:theme xmlns:a="http://schemas.openxmlformats.org/drawingml/2006/main" name="Office Theme">
   <a:themeElements>

</xml_diff>

<commit_message>
update completed statistical analysis
</commit_message>
<xml_diff>
--- a/Kickstarter_Market_Analysis.docx
+++ b/Kickstarter_Market_Analysis.docx
@@ -974,6 +974,7 @@
       <w:r>
         <w:rPr>
           <w:rFonts w:ascii="Times New Roman" w:hAnsi="Times New Roman" w:cs="Times New Roman"/>
+          <w:noProof/>
         </w:rPr>
         <w:drawing>
           <wp:inline distT="0" distB="0" distL="0" distR="0" wp14:anchorId="71F30ACF" wp14:editId="57BD02E0">
@@ -1021,6 +1022,7 @@
       <w:r>
         <w:rPr>
           <w:rFonts w:ascii="Times New Roman" w:hAnsi="Times New Roman" w:cs="Times New Roman"/>
+          <w:noProof/>
         </w:rPr>
         <w:lastRenderedPageBreak/>
         <w:drawing>
@@ -1069,6 +1071,7 @@
       <w:r>
         <w:rPr>
           <w:rFonts w:ascii="Times New Roman" w:hAnsi="Times New Roman" w:cs="Times New Roman"/>
+          <w:noProof/>
         </w:rPr>
         <w:drawing>
           <wp:inline distT="0" distB="0" distL="0" distR="0" wp14:anchorId="0461CDE4" wp14:editId="6DF7B45D">
@@ -1347,25 +1350,7 @@
         <w:rPr>
           <w:rFonts w:ascii="Times New Roman" w:hAnsi="Times New Roman" w:cs="Times New Roman"/>
         </w:rPr>
-        <w:t>A</w:t>
-      </w:r>
-      <w:r>
-        <w:rPr>
-          <w:rFonts w:ascii="Times New Roman" w:hAnsi="Times New Roman" w:cs="Times New Roman"/>
-        </w:rPr>
-        <w:t>s previously state, a</w:t>
-      </w:r>
-      <w:r>
-        <w:rPr>
-          <w:rFonts w:ascii="Times New Roman" w:hAnsi="Times New Roman" w:cs="Times New Roman"/>
-        </w:rPr>
-        <w:t xml:space="preserve"> line graph comparing 100% successful or 100% failed campaigns with their respective initial funding goals might allow for more insights to be made</w:t>
-      </w:r>
-      <w:r>
-        <w:rPr>
-          <w:rFonts w:ascii="Times New Roman" w:hAnsi="Times New Roman" w:cs="Times New Roman"/>
-        </w:rPr>
-        <w:t xml:space="preserve"> in regards to weather initial funding goals (barrier to entry) make Kickstarter a more relevant funding option for some </w:t>
+        <w:t xml:space="preserve">As previously state, a line graph comparing 100% successful or 100% failed campaigns with their respective initial funding goals might allow for more insights to be made in regards to weather initial funding goals (barrier to entry) make Kickstarter a more relevant funding option for some </w:t>
       </w:r>
       <w:r>
         <w:rPr>
@@ -1377,19 +1362,7 @@
         <w:rPr>
           <w:rFonts w:ascii="Times New Roman" w:hAnsi="Times New Roman" w:cs="Times New Roman"/>
         </w:rPr>
-        <w:t>categories over others</w:t>
-      </w:r>
-      <w:r>
-        <w:rPr>
-          <w:rFonts w:ascii="Times New Roman" w:hAnsi="Times New Roman" w:cs="Times New Roman"/>
-        </w:rPr>
-        <w:t>.</w:t>
-      </w:r>
-      <w:r>
-        <w:rPr>
-          <w:rFonts w:ascii="Times New Roman" w:hAnsi="Times New Roman" w:cs="Times New Roman"/>
-        </w:rPr>
-        <w:t xml:space="preserve"> </w:t>
+        <w:t xml:space="preserve">categories over others. </w:t>
       </w:r>
     </w:p>
     <w:p>
@@ -1416,8 +1389,138 @@
       <w:pPr>
         <w:rPr>
           <w:rFonts w:ascii="Times New Roman" w:hAnsi="Times New Roman" w:cs="Times New Roman"/>
-        </w:rPr>
-      </w:pPr>
+          <w:b/>
+          <w:bCs/>
+        </w:rPr>
+      </w:pPr>
+      <w:r>
+        <w:rPr>
+          <w:rFonts w:ascii="Times New Roman" w:hAnsi="Times New Roman" w:cs="Times New Roman"/>
+          <w:b/>
+          <w:bCs/>
+        </w:rPr>
+        <w:t xml:space="preserve">Statistical Analysis </w:t>
+      </w:r>
+    </w:p>
+    <w:p>
+      <w:pPr>
+        <w:rPr>
+          <w:rFonts w:ascii="Times New Roman" w:hAnsi="Times New Roman" w:cs="Times New Roman"/>
+        </w:rPr>
+      </w:pPr>
+      <w:r>
+        <w:rPr>
+          <w:rFonts w:ascii="Times New Roman" w:hAnsi="Times New Roman" w:cs="Times New Roman"/>
+        </w:rPr>
+        <w:t xml:space="preserve">While the mean is usually a good measure of central tendency, </w:t>
+      </w:r>
+      <w:r>
+        <w:rPr>
+          <w:rFonts w:ascii="Times New Roman" w:hAnsi="Times New Roman" w:cs="Times New Roman"/>
+        </w:rPr>
+        <w:t>in t</w:t>
+      </w:r>
+      <w:r>
+        <w:rPr>
+          <w:rFonts w:ascii="Times New Roman" w:hAnsi="Times New Roman" w:cs="Times New Roman"/>
+        </w:rPr>
+        <w:t xml:space="preserve">hese </w:t>
+      </w:r>
+      <w:r>
+        <w:rPr>
+          <w:rFonts w:ascii="Times New Roman" w:hAnsi="Times New Roman" w:cs="Times New Roman"/>
+        </w:rPr>
+        <w:t>particular data</w:t>
+      </w:r>
+      <w:r>
+        <w:rPr>
+          <w:rFonts w:ascii="Times New Roman" w:hAnsi="Times New Roman" w:cs="Times New Roman"/>
+        </w:rPr>
+        <w:t>sets</w:t>
+      </w:r>
+      <w:r>
+        <w:rPr>
+          <w:rFonts w:ascii="Times New Roman" w:hAnsi="Times New Roman" w:cs="Times New Roman"/>
+        </w:rPr>
+        <w:t xml:space="preserve"> (both successful and failed outcomes)</w:t>
+      </w:r>
+      <w:r>
+        <w:rPr>
+          <w:rFonts w:ascii="Times New Roman" w:hAnsi="Times New Roman" w:cs="Times New Roman"/>
+        </w:rPr>
+        <w:t xml:space="preserve"> the existence of outliers</w:t>
+      </w:r>
+      <w:r>
+        <w:rPr>
+          <w:rFonts w:ascii="Times New Roman" w:hAnsi="Times New Roman" w:cs="Times New Roman"/>
+        </w:rPr>
+        <w:t xml:space="preserve"> makes </w:t>
+      </w:r>
+      <w:r>
+        <w:rPr>
+          <w:rFonts w:ascii="Times New Roman" w:hAnsi="Times New Roman" w:cs="Times New Roman"/>
+        </w:rPr>
+        <w:t xml:space="preserve">the median more </w:t>
+      </w:r>
+      <w:r>
+        <w:rPr>
+          <w:rFonts w:ascii="Times New Roman" w:hAnsi="Times New Roman" w:cs="Times New Roman"/>
+        </w:rPr>
+        <w:t xml:space="preserve">useful as a representative summary. </w:t>
+      </w:r>
+    </w:p>
+    <w:p>
+      <w:pPr>
+        <w:rPr>
+          <w:rFonts w:ascii="Times New Roman" w:hAnsi="Times New Roman" w:cs="Times New Roman"/>
+        </w:rPr>
+      </w:pPr>
+      <w:r>
+        <w:rPr>
+          <w:rFonts w:ascii="Times New Roman" w:hAnsi="Times New Roman" w:cs="Times New Roman"/>
+        </w:rPr>
+        <w:t xml:space="preserve">The variance for </w:t>
+      </w:r>
+      <w:r>
+        <w:rPr>
+          <w:rFonts w:ascii="Times New Roman" w:hAnsi="Times New Roman" w:cs="Times New Roman"/>
+        </w:rPr>
+        <w:t xml:space="preserve">successful outcomes is 712,841, while the variance for failed outcomes is 3,773. Which is reasonable to conclude that there are more variability among successful outcomes than failed outcomes.  </w:t>
+      </w:r>
+    </w:p>
+    <w:p>
+      <w:pPr>
+        <w:rPr>
+          <w:rFonts w:ascii="Times New Roman" w:hAnsi="Times New Roman" w:cs="Times New Roman"/>
+        </w:rPr>
+      </w:pPr>
+    </w:p>
+    <w:p>
+      <w:pPr>
+        <w:rPr>
+          <w:rFonts w:ascii="Times New Roman" w:hAnsi="Times New Roman" w:cs="Times New Roman"/>
+        </w:rPr>
+      </w:pPr>
+    </w:p>
+    <w:p>
+      <w:pPr>
+        <w:rPr>
+          <w:rFonts w:ascii="Times New Roman" w:hAnsi="Times New Roman" w:cs="Times New Roman"/>
+        </w:rPr>
+      </w:pPr>
+    </w:p>
+    <w:p>
+      <w:pPr>
+        <w:rPr>
+          <w:rFonts w:ascii="Times New Roman" w:hAnsi="Times New Roman" w:cs="Times New Roman"/>
+        </w:rPr>
+      </w:pPr>
+      <w:r>
+        <w:rPr>
+          <w:rFonts w:ascii="Times New Roman" w:hAnsi="Times New Roman" w:cs="Times New Roman"/>
+        </w:rPr>
+        <w:t xml:space="preserve">   </w:t>
+      </w:r>
     </w:p>
     <w:p>
       <w:pPr>

</xml_diff>